<commit_message>
link do repozytorium dokumentacja
</commit_message>
<xml_diff>
--- a/Dokumentacja.docx
+++ b/Dokumentacja.docx
@@ -179,9 +179,11 @@
           <w:numId w:val="1"/>
         </w:numPr>
       </w:pPr>
+      <w:proofErr w:type="spellStart"/>
       <w:r>
         <w:t>php</w:t>
       </w:r>
+      <w:proofErr w:type="spellEnd"/>
     </w:p>
     <w:p>
       <w:pPr>
@@ -191,9 +193,11 @@
           <w:numId w:val="1"/>
         </w:numPr>
       </w:pPr>
+      <w:proofErr w:type="spellStart"/>
       <w:r>
         <w:t>mysql</w:t>
       </w:r>
+      <w:proofErr w:type="spellEnd"/>
     </w:p>
     <w:p>
       <w:pPr>
@@ -203,9 +207,11 @@
           <w:numId w:val="1"/>
         </w:numPr>
       </w:pPr>
+      <w:proofErr w:type="spellStart"/>
       <w:r>
         <w:t>javascript</w:t>
       </w:r>
+      <w:proofErr w:type="spellEnd"/>
     </w:p>
     <w:p>
       <w:pPr>
@@ -215,9 +221,11 @@
           <w:numId w:val="1"/>
         </w:numPr>
       </w:pPr>
+      <w:proofErr w:type="spellStart"/>
       <w:r>
         <w:t>bootstrap</w:t>
       </w:r>
+      <w:proofErr w:type="spellEnd"/>
     </w:p>
     <w:p>
       <w:r>
@@ -387,7 +395,21 @@
         <w:rPr>
           <w:i/>
         </w:rPr>
-        <w:t>(PrtScr z krótkim opisem)</w:t>
+        <w:t>(</w:t>
+      </w:r>
+      <w:proofErr w:type="spellStart"/>
+      <w:r>
+        <w:rPr>
+          <w:i/>
+        </w:rPr>
+        <w:t>PrtScr</w:t>
+      </w:r>
+      <w:proofErr w:type="spellEnd"/>
+      <w:r>
+        <w:rPr>
+          <w:i/>
+        </w:rPr>
+        <w:t xml:space="preserve"> z krótkim opisem)</w:t>
       </w:r>
     </w:p>
     <w:p/>
@@ -514,7 +536,15 @@
         <w:pStyle w:val="Tytu"/>
       </w:pPr>
       <w:r>
-        <w:t>cd. PrtScr …</w:t>
+        <w:t xml:space="preserve">cd. </w:t>
+      </w:r>
+      <w:proofErr w:type="spellStart"/>
+      <w:r>
+        <w:t>PrtScr</w:t>
+      </w:r>
+      <w:proofErr w:type="spellEnd"/>
+      <w:r>
+        <w:t xml:space="preserve"> …</w:t>
       </w:r>
     </w:p>
     <w:p/>
@@ -532,7 +562,11 @@
         <w:t xml:space="preserve">Link do repozytorium: </w:t>
       </w:r>
     </w:p>
-    <w:p/>
+    <w:p>
+      <w:r>
+        <w:t>https://github.com/starowicz727/TechnologieInternetoweProjekt</w:t>
+      </w:r>
+    </w:p>
     <w:sectPr>
       <w:pgSz w:w="11906" w:h="16838"/>
       <w:pgMar w:top="1417" w:right="1417" w:bottom="1417" w:left="1417" w:header="708" w:footer="708" w:gutter="0"/>

</xml_diff>

<commit_message>
dokumentacja - diagram bazy
</commit_message>
<xml_diff>
--- a/Dokumentacja.docx
+++ b/Dokumentacja.docx
@@ -179,11 +179,9 @@
           <w:numId w:val="1"/>
         </w:numPr>
       </w:pPr>
-      <w:proofErr w:type="spellStart"/>
       <w:r>
         <w:t>php</w:t>
       </w:r>
-      <w:proofErr w:type="spellEnd"/>
     </w:p>
     <w:p>
       <w:pPr>
@@ -193,11 +191,9 @@
           <w:numId w:val="1"/>
         </w:numPr>
       </w:pPr>
-      <w:proofErr w:type="spellStart"/>
       <w:r>
         <w:t>mysql</w:t>
       </w:r>
-      <w:proofErr w:type="spellEnd"/>
     </w:p>
     <w:p>
       <w:pPr>
@@ -207,11 +203,9 @@
           <w:numId w:val="1"/>
         </w:numPr>
       </w:pPr>
-      <w:proofErr w:type="spellStart"/>
       <w:r>
         <w:t>javascript</w:t>
       </w:r>
-      <w:proofErr w:type="spellEnd"/>
     </w:p>
     <w:p>
       <w:pPr>
@@ -221,11 +215,9 @@
           <w:numId w:val="1"/>
         </w:numPr>
       </w:pPr>
-      <w:proofErr w:type="spellStart"/>
       <w:r>
         <w:t>bootstrap</w:t>
       </w:r>
-      <w:proofErr w:type="spellEnd"/>
     </w:p>
     <w:p>
       <w:r>
@@ -325,17 +317,11 @@
     </w:p>
     <w:p>
       <w:r>
-        <w:rPr>
-          <w:noProof/>
-          <w:lang w:eastAsia="pl-PL"/>
-        </w:rPr>
         <w:drawing>
-          <wp:inline distT="0" distB="0" distL="0" distR="0" wp14:anchorId="3DF42E3A" wp14:editId="5B9E4780">
-            <wp:extent cx="5760720" cy="3290570"/>
-            <wp:effectExtent l="0" t="0" r="0" b="5080"/>
-            <wp:docPr id="2" name="Obraz 2">
-              <a:hlinkClick xmlns:a="http://schemas.openxmlformats.org/drawingml/2006/main" r:id="rId6"/>
-            </wp:docPr>
+          <wp:inline distT="0" distB="0" distL="0" distR="0" wp14:anchorId="6385057C" wp14:editId="710BD74A">
+            <wp:extent cx="5760720" cy="3799205"/>
+            <wp:effectExtent l="0" t="0" r="0" b="0"/>
+            <wp:docPr id="6" name="Obraz 6"/>
             <wp:cNvGraphicFramePr>
               <a:graphicFrameLocks xmlns:a="http://schemas.openxmlformats.org/drawingml/2006/main" noChangeAspect="1"/>
             </wp:cNvGraphicFramePr>
@@ -347,7 +333,7 @@
                     <pic:cNvPicPr/>
                   </pic:nvPicPr>
                   <pic:blipFill>
-                    <a:blip r:embed="rId7"/>
+                    <a:blip r:embed="rId6"/>
                     <a:stretch>
                       <a:fillRect/>
                     </a:stretch>
@@ -355,7 +341,7 @@
                   <pic:spPr>
                     <a:xfrm>
                       <a:off x="0" y="0"/>
-                      <a:ext cx="5760720" cy="3290570"/>
+                      <a:ext cx="5760720" cy="3799205"/>
                     </a:xfrm>
                     <a:prstGeom prst="rect">
                       <a:avLst/>
@@ -392,21 +378,7 @@
         <w:rPr>
           <w:i/>
         </w:rPr>
-        <w:t>(</w:t>
-      </w:r>
-      <w:proofErr w:type="spellStart"/>
-      <w:r>
-        <w:rPr>
-          <w:i/>
-        </w:rPr>
-        <w:t>PrtScr</w:t>
-      </w:r>
-      <w:proofErr w:type="spellEnd"/>
-      <w:r>
-        <w:rPr>
-          <w:i/>
-        </w:rPr>
-        <w:t xml:space="preserve"> z krótkim opisem)</w:t>
+        <w:t>(PrtScr z krótkim opisem)</w:t>
       </w:r>
     </w:p>
     <w:p/>
@@ -434,7 +406,7 @@
                     </pic:cNvPicPr>
                   </pic:nvPicPr>
                   <pic:blipFill>
-                    <a:blip r:embed="rId8" cstate="print">
+                    <a:blip r:embed="rId7" cstate="print">
                       <a:extLst>
                         <a:ext uri="{28A0092B-C50C-407E-A947-70E740481C1C}">
                           <a14:useLocalDpi xmlns:a14="http://schemas.microsoft.com/office/drawing/2010/main" val="0"/>
@@ -493,7 +465,7 @@
                     </pic:cNvPicPr>
                   </pic:nvPicPr>
                   <pic:blipFill>
-                    <a:blip r:embed="rId9">
+                    <a:blip r:embed="rId8">
                       <a:extLst>
                         <a:ext uri="{28A0092B-C50C-407E-A947-70E740481C1C}">
                           <a14:useLocalDpi xmlns:a14="http://schemas.microsoft.com/office/drawing/2010/main" val="0"/>
@@ -533,15 +505,7 @@
         <w:pStyle w:val="Tytu"/>
       </w:pPr>
       <w:r>
-        <w:t xml:space="preserve">cd. </w:t>
-      </w:r>
-      <w:proofErr w:type="spellStart"/>
-      <w:r>
-        <w:t>PrtScr</w:t>
-      </w:r>
-      <w:proofErr w:type="spellEnd"/>
-      <w:r>
-        <w:t xml:space="preserve"> …</w:t>
+        <w:t>cd. PrtScr …</w:t>
       </w:r>
     </w:p>
     <w:p/>

</xml_diff>